<commit_message>
fix(lab-4 paperwork): minor fix in report
</commit_message>
<xml_diff>
--- a/lab-4/resources/Safronov-lab-4.docx
+++ b/lab-4/resources/Safronov-lab-4.docx
@@ -2773,14 +2773,7 @@
             <w:rFonts w:ascii="Cambria Math" w:hAnsi="Cambria Math"/>
             <w:lang w:val="ru-RU" w:eastAsia="en-US"/>
           </w:rPr>
-          <m:t>=</m:t>
-        </m:r>
-        <m:r>
-          <w:rPr>
-            <w:rFonts w:ascii="Cambria Math" w:hAnsi="Cambria Math"/>
-            <w:lang w:val="ru-RU" w:eastAsia="en-US"/>
-          </w:rPr>
-          <m:t>-11</m:t>
+          <m:t>=-11</m:t>
         </m:r>
       </m:oMath>
     </w:p>
@@ -2880,21 +2873,7 @@
             <w:rFonts w:ascii="Cambria Math" w:hAnsi="Cambria Math"/>
             <w:lang w:val="ru-RU" w:eastAsia="en-US"/>
           </w:rPr>
-          <m:t>=</m:t>
-        </m:r>
-        <m:r>
-          <w:rPr>
-            <w:rFonts w:ascii="Cambria Math" w:hAnsi="Cambria Math"/>
-            <w:lang w:val="ru-RU" w:eastAsia="en-US"/>
-          </w:rPr>
-          <m:t>15.</m:t>
-        </m:r>
-        <m:r>
-          <w:rPr>
-            <w:rFonts w:ascii="Cambria Math" w:hAnsi="Cambria Math"/>
-            <w:lang w:val="ru-RU" w:eastAsia="en-US"/>
-          </w:rPr>
-          <m:t>4</m:t>
+          <m:t>=15.4</m:t>
         </m:r>
       </m:oMath>
     </w:p>
@@ -2993,21 +2972,7 @@
             <w:rFonts w:ascii="Cambria Math" w:hAnsi="Cambria Math"/>
             <w:lang w:val="ru-RU" w:eastAsia="en-US"/>
           </w:rPr>
-          <m:t>=</m:t>
-        </m:r>
-        <m:r>
-          <w:rPr>
-            <w:rFonts w:ascii="Cambria Math" w:hAnsi="Cambria Math"/>
-            <w:lang w:val="ru-RU" w:eastAsia="en-US"/>
-          </w:rPr>
-          <m:t>-</m:t>
-        </m:r>
-        <m:r>
-          <w:rPr>
-            <w:rFonts w:ascii="Cambria Math" w:hAnsi="Cambria Math"/>
-            <w:lang w:val="ru-RU" w:eastAsia="en-US"/>
-          </w:rPr>
-          <m:t>24.2</m:t>
+          <m:t>=-24.2</m:t>
         </m:r>
       </m:oMath>
     </w:p>
@@ -3106,21 +3071,7 @@
             <w:rFonts w:ascii="Cambria Math" w:hAnsi="Cambria Math"/>
             <w:lang w:val="ru-RU" w:eastAsia="en-US"/>
           </w:rPr>
-          <m:t>=</m:t>
-        </m:r>
-        <m:r>
-          <w:rPr>
-            <w:rFonts w:ascii="Cambria Math" w:hAnsi="Cambria Math"/>
-            <w:lang w:val="ru-RU" w:eastAsia="en-US"/>
-          </w:rPr>
-          <m:t>-</m:t>
-        </m:r>
-        <m:r>
-          <w:rPr>
-            <w:rFonts w:ascii="Cambria Math" w:hAnsi="Cambria Math"/>
-            <w:lang w:val="ru-RU" w:eastAsia="en-US"/>
-          </w:rPr>
-          <m:t>40.5328</m:t>
+          <m:t>=-40.5328</m:t>
         </m:r>
       </m:oMath>
     </w:p>
@@ -3210,21 +3161,7 @@
             <w:rFonts w:ascii="Cambria Math" w:hAnsi="Cambria Math"/>
             <w:lang w:val="ru-RU" w:eastAsia="en-US"/>
           </w:rPr>
-          <m:t>=</m:t>
-        </m:r>
-        <m:r>
-          <w:rPr>
-            <w:rFonts w:ascii="Cambria Math" w:hAnsi="Cambria Math"/>
-            <w:lang w:val="ru-RU" w:eastAsia="en-US"/>
-          </w:rPr>
-          <m:t>-5.711</m:t>
-        </m:r>
-        <m:r>
-          <w:rPr>
-            <w:rFonts w:ascii="Cambria Math" w:hAnsi="Cambria Math"/>
-            <w:lang w:val="ru-RU" w:eastAsia="en-US"/>
-          </w:rPr>
-          <m:t>7</m:t>
+          <m:t>=-5.7117</m:t>
         </m:r>
       </m:oMath>
     </w:p>
@@ -3343,14 +3280,7 @@
             <w:rFonts w:ascii="Cambria Math" w:hAnsi="Cambria Math"/>
             <w:lang w:val="ru-RU" w:eastAsia="en-US"/>
           </w:rPr>
-          <m:t>=</m:t>
-        </m:r>
-        <m:r>
-          <w:rPr>
-            <w:rFonts w:ascii="Cambria Math" w:hAnsi="Cambria Math"/>
-            <w:lang w:val="ru-RU" w:eastAsia="en-US"/>
-          </w:rPr>
-          <m:t>6.5406</m:t>
+          <m:t>=6.5406</m:t>
         </m:r>
       </m:oMath>
     </w:p>
@@ -3478,21 +3408,7 @@
             <w:rFonts w:ascii="Cambria Math" w:hAnsi="Cambria Math"/>
             <w:lang w:val="ru-RU" w:eastAsia="en-US"/>
           </w:rPr>
-          <m:t>=</m:t>
-        </m:r>
-        <m:r>
-          <w:rPr>
-            <w:rFonts w:ascii="Cambria Math" w:hAnsi="Cambria Math"/>
-            <w:lang w:val="ru-RU" w:eastAsia="en-US"/>
-          </w:rPr>
-          <m:t>-8.844</m:t>
-        </m:r>
-        <m:r>
-          <w:rPr>
-            <w:rFonts w:ascii="Cambria Math" w:hAnsi="Cambria Math"/>
-            <w:lang w:val="ru-RU" w:eastAsia="en-US"/>
-          </w:rPr>
-          <m:t>6</m:t>
+          <m:t>=-8.8446</m:t>
         </m:r>
       </m:oMath>
     </w:p>
@@ -4735,14 +4651,7 @@
                         <w:rFonts w:ascii="Cambria Math" w:hAnsi="Cambria Math"/>
                         <w:lang w:val="ru-RU" w:eastAsia="en-US"/>
                       </w:rPr>
-                      <m:t>11</m:t>
-                    </m:r>
-                    <m:r>
-                      <w:rPr>
-                        <w:rFonts w:ascii="Cambria Math" w:hAnsi="Cambria Math"/>
-                        <w:lang w:val="ru-RU" w:eastAsia="en-US"/>
-                      </w:rPr>
-                      <m:t>a</m:t>
+                      <m:t>11a</m:t>
                     </m:r>
                   </m:e>
                   <m:sub>
@@ -4796,21 +4705,7 @@
                     <w:rFonts w:ascii="Cambria Math" w:hAnsi="Cambria Math"/>
                     <w:lang w:val="ru-RU" w:eastAsia="en-US"/>
                   </w:rPr>
-                  <m:t>+</m:t>
-                </m:r>
-                <m:r>
-                  <w:rPr>
-                    <w:rFonts w:ascii="Cambria Math" w:hAnsi="Cambria Math"/>
-                    <w:lang w:val="ru-RU" w:eastAsia="en-US"/>
-                  </w:rPr>
-                  <m:t>15.</m:t>
-                </m:r>
-                <m:r>
-                  <w:rPr>
-                    <w:rFonts w:ascii="Cambria Math" w:hAnsi="Cambria Math"/>
-                    <w:lang w:val="ru-RU" w:eastAsia="en-US"/>
-                  </w:rPr>
-                  <m:t>4</m:t>
+                  <m:t>+15.4</m:t>
                 </m:r>
                 <m:sSub>
                   <m:sSubPr>
@@ -4846,21 +4741,7 @@
                     <w:rFonts w:ascii="Cambria Math" w:hAnsi="Cambria Math"/>
                     <w:lang w:val="ru-RU" w:eastAsia="en-US"/>
                   </w:rPr>
-                  <m:t>=</m:t>
-                </m:r>
-                <m:r>
-                  <w:rPr>
-                    <w:rFonts w:ascii="Cambria Math" w:hAnsi="Cambria Math"/>
-                    <w:lang w:val="ru-RU" w:eastAsia="en-US"/>
-                  </w:rPr>
-                  <m:t>-5.711</m:t>
-                </m:r>
-                <m:r>
-                  <w:rPr>
-                    <w:rFonts w:ascii="Cambria Math" w:hAnsi="Cambria Math"/>
-                    <w:lang w:val="ru-RU" w:eastAsia="en-US"/>
-                  </w:rPr>
-                  <m:t>7</m:t>
+                  <m:t>=-5.7117</m:t>
                 </m:r>
               </m:e>
               <m:e>
@@ -4905,14 +4786,7 @@
                     <w:rFonts w:ascii="Cambria Math" w:hAnsi="Cambria Math"/>
                     <w:lang w:val="ru-RU" w:eastAsia="en-US"/>
                   </w:rPr>
-                  <m:t>+15.</m:t>
-                </m:r>
-                <m:r>
-                  <w:rPr>
-                    <w:rFonts w:ascii="Cambria Math" w:hAnsi="Cambria Math"/>
-                    <w:lang w:val="ru-RU" w:eastAsia="en-US"/>
-                  </w:rPr>
-                  <m:t>4</m:t>
+                  <m:t>+15.4</m:t>
                 </m:r>
                 <m:sSub>
                   <m:sSubPr>
@@ -4984,14 +4858,7 @@
                     <w:rFonts w:ascii="Cambria Math" w:hAnsi="Cambria Math"/>
                     <w:lang w:val="ru-RU" w:eastAsia="en-US"/>
                   </w:rPr>
-                  <m:t>=</m:t>
-                </m:r>
-                <m:r>
-                  <w:rPr>
-                    <w:rFonts w:ascii="Cambria Math" w:hAnsi="Cambria Math"/>
-                    <w:lang w:val="ru-RU" w:eastAsia="en-US"/>
-                  </w:rPr>
-                  <m:t>6.5406</m:t>
+                  <m:t>=6.5406</m:t>
                 </m:r>
               </m:e>
               <m:e>
@@ -5000,14 +4867,7 @@
                     <w:rFonts w:ascii="Cambria Math" w:hAnsi="Cambria Math"/>
                     <w:lang w:val="ru-RU" w:eastAsia="en-US"/>
                   </w:rPr>
-                  <m:t>15.</m:t>
-                </m:r>
-                <m:r>
-                  <w:rPr>
-                    <w:rFonts w:ascii="Cambria Math" w:hAnsi="Cambria Math"/>
-                    <w:lang w:val="ru-RU" w:eastAsia="en-US"/>
-                  </w:rPr>
-                  <m:t>4</m:t>
+                  <m:t>15.4</m:t>
                 </m:r>
                 <m:sSub>
                   <m:sSubPr>
@@ -5115,21 +4975,7 @@
                     <w:rFonts w:ascii="Cambria Math" w:hAnsi="Cambria Math"/>
                     <w:lang w:val="ru-RU" w:eastAsia="en-US"/>
                   </w:rPr>
-                  <m:t>=</m:t>
-                </m:r>
-                <m:r>
-                  <w:rPr>
-                    <w:rFonts w:ascii="Cambria Math" w:hAnsi="Cambria Math"/>
-                    <w:lang w:val="ru-RU" w:eastAsia="en-US"/>
-                  </w:rPr>
-                  <m:t>-8.844</m:t>
-                </m:r>
-                <m:r>
-                  <w:rPr>
-                    <w:rFonts w:ascii="Cambria Math" w:hAnsi="Cambria Math"/>
-                    <w:lang w:val="ru-RU" w:eastAsia="en-US"/>
-                  </w:rPr>
-                  <m:t>6</m:t>
+                  <m:t>=-8.8446</m:t>
                 </m:r>
               </m:e>
             </m:eqArr>
@@ -5268,14 +5114,7 @@
                     <w:rFonts w:ascii="Cambria Math" w:hAnsi="Cambria Math"/>
                     <w:lang w:val="ru-RU" w:eastAsia="en-US"/>
                   </w:rPr>
-                  <m:t>=1.3678</m:t>
-                </m:r>
-                <m:r>
-                  <w:rPr>
-                    <w:rFonts w:ascii="Cambria Math" w:hAnsi="Cambria Math"/>
-                    <w:lang w:val="ru-RU" w:eastAsia="en-US"/>
-                  </w:rPr>
-                  <m:t>9</m:t>
+                  <m:t>=1.36789</m:t>
                 </m:r>
               </m:e>
               <m:e>
@@ -5387,14 +5226,7 @@
             <w:rFonts w:ascii="Cambria Math" w:hAnsi="Cambria Math"/>
             <w:lang w:val="ru-RU" w:eastAsia="en-US"/>
           </w:rPr>
-          <m:t>= 0.58975</m:t>
-        </m:r>
-        <m:r>
-          <w:rPr>
-            <w:rFonts w:ascii="Cambria Math" w:hAnsi="Cambria Math"/>
-            <w:lang w:val="ru-RU" w:eastAsia="en-US"/>
-          </w:rPr>
-          <m:t>6</m:t>
+          <m:t>= 0.589756</m:t>
         </m:r>
         <m:sSup>
           <m:sSupPr>
@@ -5439,21 +5271,7 @@
             <w:rFonts w:ascii="Cambria Math" w:hAnsi="Cambria Math"/>
             <w:lang w:val="ru-RU" w:eastAsia="en-US"/>
           </w:rPr>
-          <m:t xml:space="preserve"> + 1.3678</m:t>
-        </m:r>
-        <m:r>
-          <w:rPr>
-            <w:rFonts w:ascii="Cambria Math" w:hAnsi="Cambria Math"/>
-            <w:lang w:val="ru-RU" w:eastAsia="en-US"/>
-          </w:rPr>
-          <m:t>9x</m:t>
-        </m:r>
-        <m:r>
-          <w:rPr>
-            <w:rFonts w:ascii="Cambria Math" w:hAnsi="Cambria Math"/>
-            <w:lang w:val="ru-RU" w:eastAsia="en-US"/>
-          </w:rPr>
-          <m:t xml:space="preserve"> + 0.02298</m:t>
+          <m:t xml:space="preserve"> + 1.36789x + 0.02298</m:t>
         </m:r>
       </m:oMath>
     </w:p>
@@ -6321,7 +6139,7 @@
           <w:bCs/>
           <w:lang w:val="ru-RU" w:eastAsia="en-US"/>
         </w:rPr>
-        <w:t>Кубическая</w:t>
+        <w:t>Линейная</w:t>
       </w:r>
       <w:r>
         <w:rPr>
@@ -6607,21 +6425,7 @@
             <w:rFonts w:ascii="Cambria Math" w:hAnsi="Cambria Math"/>
             <w:lang w:val="ru-RU" w:eastAsia="en-US"/>
           </w:rPr>
-          <m:t>=</m:t>
-        </m:r>
-        <m:r>
-          <w:rPr>
-            <w:rFonts w:ascii="Cambria Math" w:hAnsi="Cambria Math"/>
-            <w:lang w:val="ru-RU" w:eastAsia="en-US"/>
-          </w:rPr>
-          <m:t>-5.711</m:t>
-        </m:r>
-        <m:r>
-          <w:rPr>
-            <w:rFonts w:ascii="Cambria Math" w:hAnsi="Cambria Math"/>
-            <w:lang w:val="ru-RU" w:eastAsia="en-US"/>
-          </w:rPr>
-          <m:t>7</m:t>
+          <m:t>=-5.7117</m:t>
         </m:r>
       </m:oMath>
     </w:p>
@@ -6740,14 +6544,7 @@
             <w:rFonts w:ascii="Cambria Math" w:hAnsi="Cambria Math"/>
             <w:lang w:val="ru-RU" w:eastAsia="en-US"/>
           </w:rPr>
-          <m:t>=</m:t>
-        </m:r>
-        <m:r>
-          <w:rPr>
-            <w:rFonts w:ascii="Cambria Math" w:hAnsi="Cambria Math"/>
-            <w:lang w:val="ru-RU" w:eastAsia="en-US"/>
-          </w:rPr>
-          <m:t>6.5406</m:t>
+          <m:t>=6.5406</m:t>
         </m:r>
       </m:oMath>
     </w:p>
@@ -6877,14 +6674,7 @@
                     <w:rFonts w:ascii="Cambria Math" w:hAnsi="Cambria Math"/>
                     <w:lang w:val="ru-RU" w:eastAsia="en-US"/>
                   </w:rPr>
-                  <m:t>+</m:t>
-                </m:r>
-                <m:r>
-                  <w:rPr>
-                    <w:rFonts w:ascii="Cambria Math" w:hAnsi="Cambria Math"/>
-                    <w:lang w:val="ru-RU" w:eastAsia="en-US"/>
-                  </w:rPr>
-                  <m:t>b</m:t>
+                  <m:t>+b</m:t>
                 </m:r>
                 <m:nary>
                   <m:naryPr>
@@ -7240,35 +7030,7 @@
                     <w:rFonts w:ascii="Cambria Math" w:hAnsi="Cambria Math"/>
                     <w:lang w:val="ru-RU" w:eastAsia="en-US"/>
                   </w:rPr>
-                  <m:t>15.4</m:t>
-                </m:r>
-                <m:r>
-                  <w:rPr>
-                    <w:rFonts w:ascii="Cambria Math" w:hAnsi="Cambria Math"/>
-                    <w:lang w:val="ru-RU" w:eastAsia="en-US"/>
-                  </w:rPr>
-                  <m:t>a</m:t>
-                </m:r>
-                <m:r>
-                  <w:rPr>
-                    <w:rFonts w:ascii="Cambria Math" w:hAnsi="Cambria Math"/>
-                    <w:lang w:val="ru-RU" w:eastAsia="en-US"/>
-                  </w:rPr>
-                  <m:t>-11</m:t>
-                </m:r>
-                <m:r>
-                  <w:rPr>
-                    <w:rFonts w:ascii="Cambria Math" w:hAnsi="Cambria Math"/>
-                    <w:lang w:val="ru-RU" w:eastAsia="en-US"/>
-                  </w:rPr>
-                  <m:t>b=</m:t>
-                </m:r>
-                <m:r>
-                  <w:rPr>
-                    <w:rFonts w:ascii="Cambria Math" w:hAnsi="Cambria Math"/>
-                    <w:lang w:val="ru-RU" w:eastAsia="en-US"/>
-                  </w:rPr>
-                  <m:t>6.5406</m:t>
+                  <m:t>15.4a-11b=6.5406</m:t>
                 </m:r>
               </m:e>
               <m:e>
@@ -7277,35 +7039,7 @@
                     <w:rFonts w:ascii="Cambria Math" w:hAnsi="Cambria Math"/>
                     <w:lang w:val="ru-RU" w:eastAsia="en-US"/>
                   </w:rPr>
-                  <m:t>-11</m:t>
-                </m:r>
-                <m:r>
-                  <w:rPr>
-                    <w:rFonts w:ascii="Cambria Math" w:hAnsi="Cambria Math"/>
-                    <w:lang w:val="ru-RU" w:eastAsia="en-US"/>
-                  </w:rPr>
-                  <m:t>a+</m:t>
-                </m:r>
-                <m:r>
-                  <w:rPr>
-                    <w:rFonts w:ascii="Cambria Math" w:hAnsi="Cambria Math"/>
-                    <w:lang w:val="ru-RU" w:eastAsia="en-US"/>
-                  </w:rPr>
-                  <m:t>11</m:t>
-                </m:r>
-                <m:r>
-                  <w:rPr>
-                    <w:rFonts w:ascii="Cambria Math" w:hAnsi="Cambria Math"/>
-                    <w:lang w:val="ru-RU" w:eastAsia="en-US"/>
-                  </w:rPr>
-                  <m:t>b=</m:t>
-                </m:r>
-                <m:r>
-                  <w:rPr>
-                    <w:rFonts w:ascii="Cambria Math" w:hAnsi="Cambria Math"/>
-                    <w:lang w:val="ru-RU" w:eastAsia="en-US"/>
-                  </w:rPr>
-                  <m:t>-5.7117</m:t>
+                  <m:t>-11a+11b=-5.7117</m:t>
                 </m:r>
               </m:e>
             </m:eqArr>
@@ -7372,14 +7106,7 @@
                     <w:rFonts w:ascii="Cambria Math" w:hAnsi="Cambria Math"/>
                     <w:lang w:val="ru-RU" w:eastAsia="en-US"/>
                   </w:rPr>
-                  <m:t>a=</m:t>
-                </m:r>
-                <m:r>
-                  <w:rPr>
-                    <w:rFonts w:ascii="Cambria Math" w:hAnsi="Cambria Math"/>
-                    <w:lang w:val="ru-RU" w:eastAsia="en-US"/>
-                  </w:rPr>
-                  <m:t xml:space="preserve"> 0.188379</m:t>
+                  <m:t>a= 0.188379</m:t>
                 </m:r>
               </m:e>
               <m:e>
@@ -7388,14 +7115,7 @@
                     <w:rFonts w:ascii="Cambria Math" w:hAnsi="Cambria Math"/>
                     <w:lang w:val="ru-RU" w:eastAsia="en-US"/>
                   </w:rPr>
-                  <m:t>b=</m:t>
-                </m:r>
-                <m:r>
-                  <w:rPr>
-                    <w:rFonts w:ascii="Cambria Math" w:hAnsi="Cambria Math"/>
-                    <w:lang w:val="ru-RU" w:eastAsia="en-US"/>
-                  </w:rPr>
-                  <m:t>-0.330871</m:t>
+                  <m:t>b=-0.330871</m:t>
                 </m:r>
               </m:e>
             </m:eqArr>
@@ -7441,21 +7161,7 @@
             <w:rFonts w:ascii="Cambria Math" w:hAnsi="Cambria Math"/>
             <w:lang w:val="ru-RU" w:eastAsia="en-US"/>
           </w:rPr>
-          <m:t>P(x) = 0.188379</m:t>
-        </m:r>
-        <m:r>
-          <w:rPr>
-            <w:rFonts w:ascii="Cambria Math" w:hAnsi="Cambria Math"/>
-            <w:lang w:val="ru-RU" w:eastAsia="en-US"/>
-          </w:rPr>
-          <m:t>x</m:t>
-        </m:r>
-        <m:r>
-          <w:rPr>
-            <w:rFonts w:ascii="Cambria Math" w:hAnsi="Cambria Math"/>
-            <w:lang w:val="ru-RU" w:eastAsia="en-US"/>
-          </w:rPr>
-          <m:t xml:space="preserve"> -0.330871</m:t>
+          <m:t>P(x) = 0.188379x -0.330871</m:t>
         </m:r>
       </m:oMath>
     </w:p>
@@ -8598,6 +8304,7 @@
         <w:rPr>
           <w:rFonts w:ascii="Times New Roman" w:hAnsi="Times New Roman" w:cs="Times New Roman"/>
           <w:color w:val="4472C4" w:themeColor="accent1"/>
+          <w:lang w:val="en-US"/>
         </w:rPr>
       </w:pPr>
       <w:r>
@@ -8612,6 +8319,7 @@
         <w:rPr>
           <w:rFonts w:ascii="Times New Roman" w:hAnsi="Times New Roman" w:cs="Times New Roman"/>
           <w:color w:val="4472C4" w:themeColor="accent1"/>
+          <w:lang w:val="en-US"/>
         </w:rPr>
         <w:t xml:space="preserve"> </w:t>
       </w:r>
@@ -8633,6 +8341,7 @@
         <w:rPr>
           <w:rFonts w:ascii="Times New Roman" w:hAnsi="Times New Roman" w:cs="Times New Roman"/>
           <w:color w:val="4472C4" w:themeColor="accent1"/>
+          <w:lang w:val="en-US"/>
         </w:rPr>
         <w:t>:</w:t>
       </w:r>
@@ -8648,7 +8357,7 @@
       </w:pPr>
       <w:r>
         <w:rPr>
-          <w:lang w:eastAsia="en-US"/>
+          <w:lang w:val="en-US" w:eastAsia="en-US"/>
         </w:rPr>
         <w:tab/>
       </w:r>
@@ -9915,14 +9624,7 @@
           <w:color w:val="A9B7C6"/>
           <w:lang w:val="en-RU" w:eastAsia="en-GB"/>
         </w:rPr>
-        <w:t>)</w:t>
-      </w:r>
-      <w:r>
-        <w:rPr>
-          <w:color w:val="A9B7C6"/>
-          <w:lang w:val="en-RU" w:eastAsia="en-GB"/>
-        </w:rPr>
-        <w:t xml:space="preserve"> </w:t>
+        <w:t xml:space="preserve">) </w:t>
       </w:r>
       <w:r>
         <w:rPr>
@@ -13624,26 +13326,17 @@
     <w:p>
       <w:pPr>
         <w:ind w:left="708" w:firstLine="1"/>
-        <w:rPr>
-          <w:lang w:val="ru-RU"/>
-        </w:rPr>
       </w:pPr>
       <w:r>
         <w:t>Реализован</w:t>
       </w:r>
       <w:r>
-        <w:rPr>
-          <w:lang w:val="ru-RU"/>
-        </w:rPr>
         <w:t>ы различные аппроксимации с использованием метода наименьших квадратов</w:t>
       </w:r>
       <w:r>
         <w:t>.</w:t>
       </w:r>
       <w:r>
-        <w:rPr>
-          <w:lang w:val="ru-RU"/>
-        </w:rPr>
         <w:t xml:space="preserve"> Для данной функции, на данном участке, лучше всего работает аппроксимация к функции 3ей степени.</w:t>
       </w:r>
     </w:p>

</xml_diff>